<commit_message>
seeded admin@mybugtracker.com as admin
</commit_message>
<xml_diff>
--- a/SD210 - Deliverables #1.docx
+++ b/SD210 - Deliverables #1.docx
@@ -1,6 +1,6 @@
 
 <file path=word/document.xml><?xml version="1.0" encoding="utf-8"?>
-<w:document xmlns:wpc="http://schemas.microsoft.com/office/word/2010/wordprocessingCanvas" xmlns:cx="http://schemas.microsoft.com/office/drawing/2014/chartex" xmlns:mc="http://schemas.openxmlformats.org/markup-compatibility/2006" xmlns:o="urn:schemas-microsoft-com:office:office" xmlns:r="http://schemas.openxmlformats.org/officeDocument/2006/relationships" xmlns:m="http://schemas.openxmlformats.org/officeDocument/2006/math" xmlns:v="urn:schemas-microsoft-com:vml" xmlns:wp14="http://schemas.microsoft.com/office/word/2010/wordprocessingDrawing" xmlns:wp="http://schemas.openxmlformats.org/drawingml/2006/wordprocessingDrawing" xmlns:w10="urn:schemas-microsoft-com:office:word" xmlns:w="http://schemas.openxmlformats.org/wordprocessingml/2006/main" xmlns:w14="http://schemas.microsoft.com/office/word/2010/wordml" xmlns:w15="http://schemas.microsoft.com/office/word/2012/wordml" xmlns:w16se="http://schemas.microsoft.com/office/word/2015/wordml/symex" xmlns:wpg="http://schemas.microsoft.com/office/word/2010/wordprocessingGroup" xmlns:wpi="http://schemas.microsoft.com/office/word/2010/wordprocessingInk" xmlns:wne="http://schemas.microsoft.com/office/word/2006/wordml" xmlns:wps="http://schemas.microsoft.com/office/word/2010/wordprocessingShape" mc:Ignorable="w14 w15 w16se wp14">
+<w:document xmlns:wpc="http://schemas.microsoft.com/office/word/2010/wordprocessingCanvas" xmlns:cx="http://schemas.microsoft.com/office/drawing/2014/chartex" xmlns:cx1="http://schemas.microsoft.com/office/drawing/2015/9/8/chartex" xmlns:cx2="http://schemas.microsoft.com/office/drawing/2015/10/21/chartex" xmlns:cx3="http://schemas.microsoft.com/office/drawing/2016/5/9/chartex" xmlns:cx4="http://schemas.microsoft.com/office/drawing/2016/5/10/chartex" xmlns:cx5="http://schemas.microsoft.com/office/drawing/2016/5/11/chartex" xmlns:cx6="http://schemas.microsoft.com/office/drawing/2016/5/12/chartex" xmlns:cx7="http://schemas.microsoft.com/office/drawing/2016/5/13/chartex" xmlns:cx8="http://schemas.microsoft.com/office/drawing/2016/5/14/chartex" xmlns:mc="http://schemas.openxmlformats.org/markup-compatibility/2006" xmlns:aink="http://schemas.microsoft.com/office/drawing/2016/ink" xmlns:am3d="http://schemas.microsoft.com/office/drawing/2017/model3d" xmlns:o="urn:schemas-microsoft-com:office:office" xmlns:r="http://schemas.openxmlformats.org/officeDocument/2006/relationships" xmlns:m="http://schemas.openxmlformats.org/officeDocument/2006/math" xmlns:v="urn:schemas-microsoft-com:vml" xmlns:wp14="http://schemas.microsoft.com/office/word/2010/wordprocessingDrawing" xmlns:wp="http://schemas.openxmlformats.org/drawingml/2006/wordprocessingDrawing" xmlns:w10="urn:schemas-microsoft-com:office:word" xmlns:w="http://schemas.openxmlformats.org/wordprocessingml/2006/main" xmlns:w14="http://schemas.microsoft.com/office/word/2010/wordml" xmlns:w15="http://schemas.microsoft.com/office/word/2012/wordml" xmlns:w16cid="http://schemas.microsoft.com/office/word/2016/wordml/cid" xmlns:w16se="http://schemas.microsoft.com/office/word/2015/wordml/symex" xmlns:wpg="http://schemas.microsoft.com/office/word/2010/wordprocessingGroup" xmlns:wpi="http://schemas.microsoft.com/office/word/2010/wordprocessingInk" xmlns:wne="http://schemas.microsoft.com/office/word/2006/wordml" xmlns:wps="http://schemas.microsoft.com/office/word/2010/wordprocessingShape" mc:Ignorable="w14 w15 w16se w16cid wp14">
   <w:body>
     <w:p>
       <w:pPr>
@@ -205,6 +205,8 @@
       <w:r>
         <w:t xml:space="preserve">ust be able to change their </w:t>
       </w:r>
+      <w:bookmarkStart w:id="0" w:name="_GoBack"/>
+      <w:bookmarkEnd w:id="0"/>
       <w:r>
         <w:t>name and password</w:t>
       </w:r>
@@ -279,54 +281,82 @@
       </w:r>
       <w:r>
         <w:tab/>
+      </w:r>
+      <w:r>
+        <w:rPr>
+          <w:highlight w:val="yellow"/>
+        </w:rPr>
         <w:t xml:space="preserve">The database should be seeded with </w:t>
       </w:r>
       <w:r>
         <w:rPr>
           <w:b/>
+          <w:highlight w:val="yellow"/>
         </w:rPr>
         <w:t>Admin</w:t>
       </w:r>
       <w:r>
+        <w:rPr>
+          <w:highlight w:val="yellow"/>
+        </w:rPr>
         <w:t>,</w:t>
       </w:r>
       <w:r>
         <w:rPr>
           <w:b/>
+          <w:highlight w:val="yellow"/>
         </w:rPr>
         <w:t xml:space="preserve"> Project Manager</w:t>
       </w:r>
       <w:r>
+        <w:rPr>
+          <w:highlight w:val="yellow"/>
+        </w:rPr>
         <w:t>,</w:t>
       </w:r>
       <w:r>
         <w:rPr>
           <w:b/>
+          <w:highlight w:val="yellow"/>
         </w:rPr>
         <w:t xml:space="preserve"> Developer</w:t>
       </w:r>
       <w:r>
+        <w:rPr>
+          <w:highlight w:val="yellow"/>
+        </w:rPr>
         <w:t>,</w:t>
       </w:r>
       <w:r>
         <w:rPr>
           <w:b/>
+          <w:highlight w:val="yellow"/>
         </w:rPr>
         <w:t xml:space="preserve"> </w:t>
       </w:r>
       <w:r>
+        <w:rPr>
+          <w:highlight w:val="yellow"/>
+        </w:rPr>
         <w:t>and</w:t>
       </w:r>
       <w:r>
         <w:rPr>
           <w:b/>
+          <w:highlight w:val="yellow"/>
         </w:rPr>
         <w:t xml:space="preserve"> Submitter</w:t>
       </w:r>
       <w:r>
+        <w:rPr>
+          <w:highlight w:val="yellow"/>
+        </w:rPr>
         <w:t xml:space="preserve"> roles</w:t>
       </w:r>
       <w:r>
+        <w:rPr>
+          <w:highlight w:val="yellow"/>
+        </w:rPr>
         <w:t>.</w:t>
       </w:r>
     </w:p>
@@ -335,37 +365,36 @@
         <w:spacing w:line="240" w:lineRule="auto"/>
         <w:ind w:left="1080" w:hanging="360"/>
         <w:contextualSpacing/>
+        <w:rPr>
+          <w:highlight w:val="yellow"/>
+        </w:rPr>
       </w:pPr>
       <w:r>
         <w:rPr>
           <w:sz w:val="32"/>
           <w:szCs w:val="32"/>
+          <w:highlight w:val="yellow"/>
         </w:rPr>
         <w:t>□</w:t>
       </w:r>
       <w:r>
+        <w:rPr>
+          <w:highlight w:val="yellow"/>
+        </w:rPr>
         <w:tab/>
-        <w:t>The database should be seeded with</w:t>
-      </w:r>
-      <w:r>
-        <w:t xml:space="preserve"> an</w:t>
-      </w:r>
-      <w:r>
-        <w:t xml:space="preserve"> </w:t>
+        <w:t xml:space="preserve">The database should be seeded with an </w:t>
       </w:r>
       <w:r>
         <w:rPr>
           <w:b/>
-        </w:rPr>
-        <w:t>Admin</w:t>
-      </w:r>
-      <w:r>
-        <w:rPr>
-          <w:b/>
-        </w:rPr>
-        <w:t xml:space="preserve"> User</w:t>
-      </w:r>
-      <w:r>
+          <w:highlight w:val="yellow"/>
+        </w:rPr>
+        <w:t>Admin User</w:t>
+      </w:r>
+      <w:r>
+        <w:rPr>
+          <w:highlight w:val="yellow"/>
+        </w:rPr>
         <w:t xml:space="preserve"> with the following credentials:</w:t>
       </w:r>
     </w:p>
@@ -374,23 +403,34 @@
         <w:spacing w:line="240" w:lineRule="auto"/>
         <w:ind w:left="1080" w:hanging="360"/>
         <w:contextualSpacing/>
-      </w:pPr>
-      <w:r>
+        <w:rPr>
+          <w:highlight w:val="yellow"/>
+        </w:rPr>
+      </w:pPr>
+      <w:r>
+        <w:rPr>
+          <w:highlight w:val="yellow"/>
+        </w:rPr>
         <w:tab/>
       </w:r>
       <w:r>
         <w:rPr>
           <w:b/>
+          <w:highlight w:val="yellow"/>
         </w:rPr>
         <w:t>Username</w:t>
       </w:r>
       <w:r>
+        <w:rPr>
+          <w:highlight w:val="yellow"/>
+        </w:rPr>
         <w:t xml:space="preserve">: </w:t>
       </w:r>
       <w:hyperlink r:id="rId6" w:history="1">
         <w:r>
           <w:rPr>
             <w:rStyle w:val="Hyperlink"/>
+            <w:highlight w:val="yellow"/>
           </w:rPr>
           <w:t>admin@mybugtracker.com</w:t>
         </w:r>
@@ -403,15 +443,22 @@
         <w:contextualSpacing/>
       </w:pPr>
       <w:r>
+        <w:rPr>
+          <w:highlight w:val="yellow"/>
+        </w:rPr>
         <w:tab/>
       </w:r>
       <w:r>
         <w:rPr>
           <w:b/>
+          <w:highlight w:val="yellow"/>
         </w:rPr>
         <w:t>Password</w:t>
       </w:r>
       <w:r>
+        <w:rPr>
+          <w:highlight w:val="yellow"/>
+        </w:rPr>
         <w:t>: Password-1</w:t>
       </w:r>
     </w:p>
@@ -658,13 +705,7 @@
         <w:t xml:space="preserve"> and</w:t>
       </w:r>
       <w:r>
-        <w:t xml:space="preserve"> should allow the user to search, paginate and sort data</w:t>
-      </w:r>
-      <w:r>
-        <w:t>.</w:t>
-      </w:r>
-      <w:r>
-        <w:t xml:space="preserve"> jQuery </w:t>
+        <w:t xml:space="preserve"> should allow the user to search, paginate and sort data. jQuery </w:t>
       </w:r>
       <w:proofErr w:type="spellStart"/>
       <w:r>
@@ -682,8 +723,6 @@
       <w:r>
         <w:t>Sample Site:</w:t>
       </w:r>
-      <w:bookmarkStart w:id="0" w:name="_GoBack"/>
-      <w:bookmarkEnd w:id="0"/>
     </w:p>
     <w:p>
       <w:pPr>
@@ -745,7 +784,7 @@
 </file>
 
 <file path=word/numbering.xml><?xml version="1.0" encoding="utf-8"?>
-<w:numbering xmlns:wpc="http://schemas.microsoft.com/office/word/2010/wordprocessingCanvas" xmlns:cx="http://schemas.microsoft.com/office/drawing/2014/chartex" xmlns:mc="http://schemas.openxmlformats.org/markup-compatibility/2006" xmlns:o="urn:schemas-microsoft-com:office:office" xmlns:r="http://schemas.openxmlformats.org/officeDocument/2006/relationships" xmlns:m="http://schemas.openxmlformats.org/officeDocument/2006/math" xmlns:v="urn:schemas-microsoft-com:vml" xmlns:wp14="http://schemas.microsoft.com/office/word/2010/wordprocessingDrawing" xmlns:wp="http://schemas.openxmlformats.org/drawingml/2006/wordprocessingDrawing" xmlns:w10="urn:schemas-microsoft-com:office:word" xmlns:w="http://schemas.openxmlformats.org/wordprocessingml/2006/main" xmlns:w14="http://schemas.microsoft.com/office/word/2010/wordml" xmlns:w15="http://schemas.microsoft.com/office/word/2012/wordml" xmlns:w16se="http://schemas.microsoft.com/office/word/2015/wordml/symex" xmlns:wpg="http://schemas.microsoft.com/office/word/2010/wordprocessingGroup" xmlns:wpi="http://schemas.microsoft.com/office/word/2010/wordprocessingInk" xmlns:wne="http://schemas.microsoft.com/office/word/2006/wordml" xmlns:wps="http://schemas.microsoft.com/office/word/2010/wordprocessingShape" mc:Ignorable="w14 w15 w16se wp14">
+<w:numbering xmlns:wpc="http://schemas.microsoft.com/office/word/2010/wordprocessingCanvas" xmlns:cx="http://schemas.microsoft.com/office/drawing/2014/chartex" xmlns:cx1="http://schemas.microsoft.com/office/drawing/2015/9/8/chartex" xmlns:cx2="http://schemas.microsoft.com/office/drawing/2015/10/21/chartex" xmlns:cx3="http://schemas.microsoft.com/office/drawing/2016/5/9/chartex" xmlns:cx4="http://schemas.microsoft.com/office/drawing/2016/5/10/chartex" xmlns:cx5="http://schemas.microsoft.com/office/drawing/2016/5/11/chartex" xmlns:cx6="http://schemas.microsoft.com/office/drawing/2016/5/12/chartex" xmlns:cx7="http://schemas.microsoft.com/office/drawing/2016/5/13/chartex" xmlns:cx8="http://schemas.microsoft.com/office/drawing/2016/5/14/chartex" xmlns:mc="http://schemas.openxmlformats.org/markup-compatibility/2006" xmlns:aink="http://schemas.microsoft.com/office/drawing/2016/ink" xmlns:am3d="http://schemas.microsoft.com/office/drawing/2017/model3d" xmlns:o="urn:schemas-microsoft-com:office:office" xmlns:r="http://schemas.openxmlformats.org/officeDocument/2006/relationships" xmlns:m="http://schemas.openxmlformats.org/officeDocument/2006/math" xmlns:v="urn:schemas-microsoft-com:vml" xmlns:wp14="http://schemas.microsoft.com/office/word/2010/wordprocessingDrawing" xmlns:wp="http://schemas.openxmlformats.org/drawingml/2006/wordprocessingDrawing" xmlns:w10="urn:schemas-microsoft-com:office:word" xmlns:w="http://schemas.openxmlformats.org/wordprocessingml/2006/main" xmlns:w14="http://schemas.microsoft.com/office/word/2010/wordml" xmlns:w15="http://schemas.microsoft.com/office/word/2012/wordml" xmlns:w16cid="http://schemas.microsoft.com/office/word/2016/wordml/cid" xmlns:w16se="http://schemas.microsoft.com/office/word/2015/wordml/symex" xmlns:wpg="http://schemas.microsoft.com/office/word/2010/wordprocessingGroup" xmlns:wpi="http://schemas.microsoft.com/office/word/2010/wordprocessingInk" xmlns:wne="http://schemas.microsoft.com/office/word/2006/wordml" xmlns:wps="http://schemas.microsoft.com/office/word/2010/wordprocessingShape" mc:Ignorable="w14 w15 w16se w16cid wp14">
   <w:abstractNum w:abstractNumId="0" w15:restartNumberingAfterBreak="0">
     <w:nsid w:val="569C6A41"/>
     <w:multiLevelType w:val="hybridMultilevel"/>
@@ -928,7 +967,7 @@
 </file>
 
 <file path=word/styles.xml><?xml version="1.0" encoding="utf-8"?>
-<w:styles xmlns:mc="http://schemas.openxmlformats.org/markup-compatibility/2006" xmlns:r="http://schemas.openxmlformats.org/officeDocument/2006/relationships" xmlns:w="http://schemas.openxmlformats.org/wordprocessingml/2006/main" xmlns:w14="http://schemas.microsoft.com/office/word/2010/wordml" xmlns:w15="http://schemas.microsoft.com/office/word/2012/wordml" xmlns:w16se="http://schemas.microsoft.com/office/word/2015/wordml/symex" mc:Ignorable="w14 w15 w16se">
+<w:styles xmlns:mc="http://schemas.openxmlformats.org/markup-compatibility/2006" xmlns:r="http://schemas.openxmlformats.org/officeDocument/2006/relationships" xmlns:w="http://schemas.openxmlformats.org/wordprocessingml/2006/main" xmlns:w14="http://schemas.microsoft.com/office/word/2010/wordml" xmlns:w15="http://schemas.microsoft.com/office/word/2012/wordml" xmlns:w16cid="http://schemas.microsoft.com/office/word/2016/wordml/cid" xmlns:w16se="http://schemas.microsoft.com/office/word/2015/wordml/symex" mc:Ignorable="w14 w15 w16se w16cid">
   <w:docDefaults>
     <w:rPrDefault>
       <w:rPr>
@@ -944,7 +983,7 @@
       </w:pPr>
     </w:pPrDefault>
   </w:docDefaults>
-  <w:latentStyles w:defLockedState="0" w:defUIPriority="99" w:defSemiHidden="0" w:defUnhideWhenUsed="0" w:defQFormat="0" w:count="371">
+  <w:latentStyles w:defLockedState="0" w:defUIPriority="99" w:defSemiHidden="0" w:defUnhideWhenUsed="0" w:defQFormat="0" w:count="375">
     <w:lsdException w:name="Normal" w:uiPriority="0" w:qFormat="1"/>
     <w:lsdException w:name="heading 1" w:uiPriority="9" w:qFormat="1"/>
     <w:lsdException w:name="heading 2" w:semiHidden="1" w:uiPriority="9" w:unhideWhenUsed="1" w:qFormat="1"/>
@@ -1050,7 +1089,6 @@
     <w:lsdException w:name="HTML Sample" w:semiHidden="1" w:unhideWhenUsed="1"/>
     <w:lsdException w:name="HTML Typewriter" w:semiHidden="1" w:unhideWhenUsed="1"/>
     <w:lsdException w:name="HTML Variable" w:semiHidden="1" w:unhideWhenUsed="1"/>
-    <w:lsdException w:name="Normal Table" w:semiHidden="1" w:unhideWhenUsed="1"/>
     <w:lsdException w:name="annotation subject" w:semiHidden="1" w:unhideWhenUsed="1"/>
     <w:lsdException w:name="No List" w:semiHidden="1" w:unhideWhenUsed="1"/>
     <w:lsdException w:name="Outline List 1" w:semiHidden="1" w:unhideWhenUsed="1"/>
@@ -1094,10 +1132,8 @@
     <w:lsdException w:name="Table Elegant" w:semiHidden="1" w:unhideWhenUsed="1"/>
     <w:lsdException w:name="Table Professional" w:semiHidden="1" w:unhideWhenUsed="1"/>
     <w:lsdException w:name="Table Subtle 1" w:semiHidden="1" w:unhideWhenUsed="1"/>
-    <w:lsdException w:name="Table Subtle 2" w:semiHidden="1" w:unhideWhenUsed="1"/>
     <w:lsdException w:name="Table Web 1" w:semiHidden="1" w:unhideWhenUsed="1"/>
     <w:lsdException w:name="Table Web 2" w:semiHidden="1" w:unhideWhenUsed="1"/>
-    <w:lsdException w:name="Table Web 3" w:semiHidden="1" w:unhideWhenUsed="1"/>
     <w:lsdException w:name="Balloon Text" w:semiHidden="1" w:unhideWhenUsed="1"/>
     <w:lsdException w:name="Table Grid" w:uiPriority="39"/>
     <w:lsdException w:name="Table Theme" w:semiHidden="1" w:unhideWhenUsed="1"/>
@@ -1316,6 +1352,10 @@
     <w:lsdException w:name="List Table 5 Dark Accent 6" w:uiPriority="50"/>
     <w:lsdException w:name="List Table 6 Colorful Accent 6" w:uiPriority="51"/>
     <w:lsdException w:name="List Table 7 Colorful Accent 6" w:uiPriority="52"/>
+    <w:lsdException w:name="Mention" w:semiHidden="1" w:unhideWhenUsed="1"/>
+    <w:lsdException w:name="Smart Hyperlink" w:semiHidden="1" w:unhideWhenUsed="1"/>
+    <w:lsdException w:name="Hashtag" w:semiHidden="1" w:unhideWhenUsed="1"/>
+    <w:lsdException w:name="Unresolved Mention" w:semiHidden="1" w:unhideWhenUsed="1"/>
   </w:latentStyles>
   <w:style w:type="paragraph" w:default="1" w:styleId="Normal">
     <w:name w:val="Normal"/>

</xml_diff>

<commit_message>
fixed account controller views
</commit_message>
<xml_diff>
--- a/SD210 - Deliverables #1.docx
+++ b/SD210 - Deliverables #1.docx
@@ -164,16 +164,26 @@
       <w:r>
         <w:rPr>
           <w:b/>
+          <w:highlight w:val="yellow"/>
         </w:rPr>
         <w:t>Login / Register</w:t>
       </w:r>
       <w:r>
+        <w:rPr>
+          <w:highlight w:val="yellow"/>
+        </w:rPr>
         <w:t xml:space="preserve"> – New users must be able to register and existing users must be able to successfully log in</w:t>
       </w:r>
       <w:r>
+        <w:rPr>
+          <w:highlight w:val="yellow"/>
+        </w:rPr>
         <w:t>.</w:t>
       </w:r>
       <w:r>
+        <w:rPr>
+          <w:highlight w:val="yellow"/>
+        </w:rPr>
         <w:t xml:space="preserve"> News users should be placed on the Submitter role automatically upon registration.</w:t>
       </w:r>
     </w:p>
@@ -205,8 +215,6 @@
       <w:r>
         <w:t xml:space="preserve">ust be able to change their </w:t>
       </w:r>
-      <w:bookmarkStart w:id="0" w:name="_GoBack"/>
-      <w:bookmarkEnd w:id="0"/>
       <w:r>
         <w:t>name and password</w:t>
       </w:r>
@@ -242,6 +250,8 @@
       <w:r>
         <w:t>.</w:t>
       </w:r>
+      <w:bookmarkStart w:id="0" w:name="_GoBack"/>
+      <w:bookmarkEnd w:id="0"/>
     </w:p>
     <w:p>
       <w:pPr>
@@ -1089,6 +1099,7 @@
     <w:lsdException w:name="HTML Sample" w:semiHidden="1" w:unhideWhenUsed="1"/>
     <w:lsdException w:name="HTML Typewriter" w:semiHidden="1" w:unhideWhenUsed="1"/>
     <w:lsdException w:name="HTML Variable" w:semiHidden="1" w:unhideWhenUsed="1"/>
+    <w:lsdException w:name="Normal Table" w:semiHidden="1" w:unhideWhenUsed="1"/>
     <w:lsdException w:name="annotation subject" w:semiHidden="1" w:unhideWhenUsed="1"/>
     <w:lsdException w:name="No List" w:semiHidden="1" w:unhideWhenUsed="1"/>
     <w:lsdException w:name="Outline List 1" w:semiHidden="1" w:unhideWhenUsed="1"/>
@@ -1132,8 +1143,10 @@
     <w:lsdException w:name="Table Elegant" w:semiHidden="1" w:unhideWhenUsed="1"/>
     <w:lsdException w:name="Table Professional" w:semiHidden="1" w:unhideWhenUsed="1"/>
     <w:lsdException w:name="Table Subtle 1" w:semiHidden="1" w:unhideWhenUsed="1"/>
+    <w:lsdException w:name="Table Subtle 2" w:semiHidden="1" w:unhideWhenUsed="1"/>
     <w:lsdException w:name="Table Web 1" w:semiHidden="1" w:unhideWhenUsed="1"/>
     <w:lsdException w:name="Table Web 2" w:semiHidden="1" w:unhideWhenUsed="1"/>
+    <w:lsdException w:name="Table Web 3" w:semiHidden="1" w:unhideWhenUsed="1"/>
     <w:lsdException w:name="Balloon Text" w:semiHidden="1" w:unhideWhenUsed="1"/>
     <w:lsdException w:name="Table Grid" w:uiPriority="39"/>
     <w:lsdException w:name="Table Theme" w:semiHidden="1" w:unhideWhenUsed="1"/>

</xml_diff>

<commit_message>
recover a lost password
</commit_message>
<xml_diff>
--- a/SD210 - Deliverables #1.docx
+++ b/SD210 - Deliverables #1.docx
@@ -206,19 +206,32 @@
       <w:r>
         <w:rPr>
           <w:b/>
+          <w:highlight w:val="yellow"/>
         </w:rPr>
         <w:t>Authenticated users</w:t>
       </w:r>
       <w:r>
+        <w:rPr>
+          <w:highlight w:val="yellow"/>
+        </w:rPr>
         <w:t xml:space="preserve"> m</w:t>
       </w:r>
       <w:r>
+        <w:rPr>
+          <w:highlight w:val="yellow"/>
+        </w:rPr>
         <w:t xml:space="preserve">ust be able to change their </w:t>
       </w:r>
       <w:r>
+        <w:rPr>
+          <w:highlight w:val="yellow"/>
+        </w:rPr>
         <w:t>name and password</w:t>
       </w:r>
       <w:r>
+        <w:rPr>
+          <w:highlight w:val="yellow"/>
+        </w:rPr>
         <w:t>.</w:t>
       </w:r>
     </w:p>
@@ -241,17 +254,22 @@
       <w:r>
         <w:rPr>
           <w:b/>
+          <w:highlight w:val="yellow"/>
         </w:rPr>
         <w:t>Authenticated users</w:t>
       </w:r>
       <w:r>
+        <w:rPr>
+          <w:highlight w:val="yellow"/>
+        </w:rPr>
         <w:t xml:space="preserve"> must be able to recover a lost password</w:t>
       </w:r>
       <w:r>
+        <w:rPr>
+          <w:highlight w:val="yellow"/>
+        </w:rPr>
         <w:t>.</w:t>
       </w:r>
-      <w:bookmarkStart w:id="0" w:name="_GoBack"/>
-      <w:bookmarkEnd w:id="0"/>
     </w:p>
     <w:p>
       <w:pPr>
@@ -512,6 +530,8 @@
       <w:r>
         <w:t>.</w:t>
       </w:r>
+      <w:bookmarkStart w:id="0" w:name="_GoBack"/>
+      <w:bookmarkEnd w:id="0"/>
     </w:p>
     <w:p>
       <w:pPr>

</xml_diff>

<commit_message>
adding initial members on creating new project
</commit_message>
<xml_diff>
--- a/SD210 - Deliverables #1.docx
+++ b/SD210 - Deliverables #1.docx
@@ -297,8 +297,6 @@
         </w:rPr>
         <w:t>Roles</w:t>
       </w:r>
-      <w:bookmarkStart w:id="0" w:name="_GoBack"/>
-      <w:bookmarkEnd w:id="0"/>
     </w:p>
     <w:p>
       <w:pPr>
@@ -640,28 +638,45 @@
         <w:rPr>
           <w:sz w:val="32"/>
           <w:szCs w:val="32"/>
+          <w:highlight w:val="yellow"/>
         </w:rPr>
         <w:t>□</w:t>
       </w:r>
       <w:r>
+        <w:rPr>
+          <w:highlight w:val="yellow"/>
+        </w:rPr>
         <w:tab/>
       </w:r>
       <w:r>
         <w:rPr>
           <w:b/>
+          <w:highlight w:val="yellow"/>
         </w:rPr>
         <w:t>Edit</w:t>
       </w:r>
       <w:r>
+        <w:rPr>
+          <w:highlight w:val="yellow"/>
+        </w:rPr>
         <w:t xml:space="preserve"> Projects – Administrators </w:t>
       </w:r>
       <w:r>
+        <w:rPr>
+          <w:highlight w:val="yellow"/>
+        </w:rPr>
         <w:t xml:space="preserve">and Project Managers </w:t>
       </w:r>
       <w:r>
+        <w:rPr>
+          <w:highlight w:val="yellow"/>
+        </w:rPr>
         <w:t>must be able to edit existing projects</w:t>
       </w:r>
       <w:r>
+        <w:rPr>
+          <w:highlight w:val="yellow"/>
+        </w:rPr>
         <w:t>.</w:t>
       </w:r>
     </w:p>
@@ -675,26 +690,43 @@
         <w:rPr>
           <w:sz w:val="32"/>
           <w:szCs w:val="32"/>
+          <w:highlight w:val="yellow"/>
         </w:rPr>
         <w:t>□</w:t>
       </w:r>
       <w:r>
+        <w:rPr>
+          <w:highlight w:val="yellow"/>
+        </w:rPr>
         <w:tab/>
       </w:r>
       <w:r>
         <w:rPr>
           <w:b/>
+          <w:highlight w:val="yellow"/>
         </w:rPr>
         <w:t>Administrators and Project Managers</w:t>
       </w:r>
       <w:r>
+        <w:rPr>
+          <w:highlight w:val="yellow"/>
+        </w:rPr>
         <w:t xml:space="preserve"> must be able to assign and </w:t>
       </w:r>
       <w:r>
+        <w:rPr>
+          <w:highlight w:val="yellow"/>
+        </w:rPr>
         <w:t>unassigned</w:t>
       </w:r>
       <w:r>
-        <w:t xml:space="preserve"> users to and from projects. </w:t>
+        <w:rPr>
+          <w:highlight w:val="yellow"/>
+        </w:rPr>
+        <w:t xml:space="preserve"> users to and from projects.</w:t>
+      </w:r>
+      <w:r>
+        <w:t xml:space="preserve"> </w:t>
       </w:r>
     </w:p>
     <w:p>
@@ -707,38 +739,46 @@
         <w:rPr>
           <w:sz w:val="32"/>
           <w:szCs w:val="32"/>
+          <w:highlight w:val="yellow"/>
         </w:rPr>
         <w:t>□</w:t>
       </w:r>
       <w:r>
+        <w:rPr>
+          <w:highlight w:val="yellow"/>
+        </w:rPr>
         <w:t xml:space="preserve"> </w:t>
       </w:r>
       <w:r>
+        <w:rPr>
+          <w:highlight w:val="yellow"/>
+        </w:rPr>
         <w:t xml:space="preserve"> </w:t>
       </w:r>
       <w:r>
+        <w:rPr>
+          <w:highlight w:val="yellow"/>
+        </w:rPr>
         <w:t xml:space="preserve">  </w:t>
       </w:r>
       <w:r>
         <w:rPr>
           <w:b/>
+          <w:highlight w:val="yellow"/>
         </w:rPr>
         <w:t>List</w:t>
       </w:r>
       <w:r>
-        <w:t xml:space="preserve"> </w:t>
-      </w:r>
-      <w:r>
-        <w:t>Projects</w:t>
-      </w:r>
-      <w:r>
-        <w:t xml:space="preserve"> – Administrators, Project Managers, Developers, and Submitters must be able to view a list of projects they are assigned to. </w:t>
-      </w:r>
-      <w:r>
-        <w:rPr>
-          <w:highlight w:val="yellow"/>
-        </w:rPr>
-        <w:t>Administrators and Project Managers must be able to view a separate list of all projects.</w:t>
+        <w:rPr>
+          <w:highlight w:val="yellow"/>
+        </w:rPr>
+        <w:t xml:space="preserve"> Projects – Administrators, Project Managers, Developers, and Submitters must be able to view a list of projects they are assigned to. Administrators and </w:t>
+      </w:r>
+      <w:r>
+        <w:rPr>
+          <w:highlight w:val="yellow"/>
+        </w:rPr>
+        <w:t>Project Managers must be able to view a separate list of all projects.</w:t>
       </w:r>
       <w:r>
         <w:rPr>
@@ -792,6 +832,8 @@
       <w:r>
         <w:t xml:space="preserve"> or any other plugin of your choice can be used to implement this functionality.</w:t>
       </w:r>
+      <w:bookmarkStart w:id="0" w:name="_GoBack"/>
+      <w:bookmarkEnd w:id="0"/>
     </w:p>
     <w:p>
       <w:pPr>

</xml_diff>